<commit_message>
Planilla Diciembre -gratificacion 7-12
</commit_message>
<xml_diff>
--- a/MySql/sistema.docx
+++ b/MySql/sistema.docx
@@ -380,6 +380,434 @@
         </w:rPr>
         <w:t>-</w:t>
       </w:r>
+    </w:p>
+    <w:p>
+      <w:pPr>
+        <w:rPr>
+          <w:color w:val="000000" w:themeColor="text1"/>
+        </w:rPr>
+      </w:pPr>
+    </w:p>
+    <w:p>
+      <w:pPr>
+        <w:rPr>
+          <w:color w:val="000000" w:themeColor="text1"/>
+        </w:rPr>
+      </w:pPr>
+    </w:p>
+    <w:p>
+      <w:pPr>
+        <w:rPr>
+          <w:color w:val="000000" w:themeColor="text1"/>
+        </w:rPr>
+      </w:pPr>
+    </w:p>
+    <w:p>
+      <w:pPr>
+        <w:rPr>
+          <w:color w:val="000000" w:themeColor="text1"/>
+        </w:rPr>
+      </w:pPr>
+    </w:p>
+    <w:p>
+      <w:pPr>
+        <w:rPr>
+          <w:color w:val="000000" w:themeColor="text1"/>
+        </w:rPr>
+      </w:pPr>
+      <w:r>
+        <w:rPr>
+          <w:color w:val="000000" w:themeColor="text1"/>
+          <w:highlight w:val="yellow"/>
+        </w:rPr>
+        <w:t>DETALLE DESARROLLO</w:t>
+      </w:r>
+    </w:p>
+    <w:p>
+      <w:pPr>
+        <w:rPr>
+          <w:color w:val="000000" w:themeColor="text1"/>
+        </w:rPr>
+      </w:pPr>
+      <w:r>
+        <w:rPr>
+          <w:color w:val="000000" w:themeColor="text1"/>
+        </w:rPr>
+        <w:t>1.-Centro de costo no es modificable: solo se modifica al momento de crear tu planilla.</w:t>
+      </w:r>
+    </w:p>
+    <w:p>
+      <w:pPr>
+        <w:rPr>
+          <w:b/>
+          <w:color w:val="000000" w:themeColor="text1"/>
+        </w:rPr>
+      </w:pPr>
+      <w:r>
+        <w:rPr>
+          <w:color w:val="000000" w:themeColor="text1"/>
+        </w:rPr>
+        <w:lastRenderedPageBreak/>
+        <w:t xml:space="preserve">-QUINCENA </w:t>
+      </w:r>
+      <w:r>
+        <w:rPr>
+          <w:color w:val="000000" w:themeColor="text1"/>
+        </w:rPr>
+        <w:t>1 y 2</w:t>
+      </w:r>
+      <w:r>
+        <w:rPr>
+          <w:color w:val="000000" w:themeColor="text1"/>
+        </w:rPr>
+        <w:t xml:space="preserve">: se registra el centro de costo que se asigno  en </w:t>
+      </w:r>
+      <w:r>
+        <w:rPr>
+          <w:b/>
+          <w:color w:val="000000" w:themeColor="text1"/>
+        </w:rPr>
+        <w:t>t-registro/trabajador</w:t>
+      </w:r>
+    </w:p>
+    <w:p>
+      <w:pPr>
+        <w:rPr>
+          <w:b/>
+          <w:color w:val="000000" w:themeColor="text1"/>
+        </w:rPr>
+      </w:pPr>
+      <w:r>
+        <w:rPr>
+          <w:b/>
+          <w:color w:val="000000" w:themeColor="text1"/>
+        </w:rPr>
+        <w:t>-</w:t>
+      </w:r>
+      <w:r>
+        <w:rPr>
+          <w:color w:val="000000" w:themeColor="text1"/>
+        </w:rPr>
+        <w:t xml:space="preserve">MENSUAL: se registra Centro de costo q se asigno en </w:t>
+      </w:r>
+      <w:r>
+        <w:rPr>
+          <w:b/>
+          <w:color w:val="000000" w:themeColor="text1"/>
+        </w:rPr>
+        <w:t>t-registro/trabajador</w:t>
+      </w:r>
+    </w:p>
+    <w:p>
+      <w:pPr>
+        <w:rPr>
+          <w:color w:val="000000" w:themeColor="text1"/>
+        </w:rPr>
+      </w:pPr>
+    </w:p>
+    <w:p>
+      <w:pPr>
+        <w:rPr>
+          <w:color w:val="000000" w:themeColor="text1"/>
+        </w:rPr>
+      </w:pPr>
+    </w:p>
+    <w:p>
+      <w:pPr>
+        <w:rPr>
+          <w:color w:val="000000" w:themeColor="text1"/>
+        </w:rPr>
+      </w:pPr>
+    </w:p>
+    <w:p>
+      <w:pPr>
+        <w:rPr>
+          <w:color w:val="000000" w:themeColor="text1"/>
+        </w:rPr>
+      </w:pPr>
+    </w:p>
+    <w:p>
+      <w:pPr>
+        <w:rPr>
+          <w:color w:val="000000" w:themeColor="text1"/>
+        </w:rPr>
+      </w:pPr>
+    </w:p>
+    <w:p>
+      <w:pPr>
+        <w:rPr>
+          <w:color w:val="000000" w:themeColor="text1"/>
+        </w:rPr>
+      </w:pPr>
+    </w:p>
+    <w:p>
+      <w:pPr>
+        <w:rPr>
+          <w:color w:val="000000" w:themeColor="text1"/>
+        </w:rPr>
+      </w:pPr>
+    </w:p>
+    <w:p>
+      <w:pPr>
+        <w:rPr>
+          <w:color w:val="000000" w:themeColor="text1"/>
+        </w:rPr>
+      </w:pPr>
+    </w:p>
+    <w:p>
+      <w:pPr>
+        <w:rPr>
+          <w:color w:val="000000" w:themeColor="text1"/>
+        </w:rPr>
+      </w:pPr>
+    </w:p>
+    <w:p>
+      <w:pPr>
+        <w:rPr>
+          <w:color w:val="000000" w:themeColor="text1"/>
+        </w:rPr>
+      </w:pPr>
+    </w:p>
+    <w:p>
+      <w:pPr>
+        <w:rPr>
+          <w:color w:val="000000" w:themeColor="text1"/>
+        </w:rPr>
+      </w:pPr>
+    </w:p>
+    <w:p>
+      <w:pPr>
+        <w:rPr>
+          <w:color w:val="000000" w:themeColor="text1"/>
+        </w:rPr>
+      </w:pPr>
+    </w:p>
+    <w:p>
+      <w:pPr>
+        <w:rPr>
+          <w:color w:val="000000" w:themeColor="text1"/>
+        </w:rPr>
+      </w:pPr>
+    </w:p>
+    <w:p>
+      <w:pPr>
+        <w:rPr>
+          <w:color w:val="000000" w:themeColor="text1"/>
+        </w:rPr>
+      </w:pPr>
+    </w:p>
+    <w:p>
+      <w:pPr>
+        <w:rPr>
+          <w:color w:val="000000" w:themeColor="text1"/>
+        </w:rPr>
+      </w:pPr>
+    </w:p>
+    <w:p>
+      <w:pPr>
+        <w:rPr>
+          <w:color w:val="000000" w:themeColor="text1"/>
+        </w:rPr>
+      </w:pPr>
+    </w:p>
+    <w:p>
+      <w:pPr>
+        <w:rPr>
+          <w:color w:val="000000" w:themeColor="text1"/>
+        </w:rPr>
+      </w:pPr>
+    </w:p>
+    <w:p>
+      <w:pPr>
+        <w:rPr>
+          <w:color w:val="000000" w:themeColor="text1"/>
+        </w:rPr>
+      </w:pPr>
+    </w:p>
+    <w:p>
+      <w:pPr>
+        <w:rPr>
+          <w:color w:val="000000" w:themeColor="text1"/>
+        </w:rPr>
+      </w:pPr>
+    </w:p>
+    <w:p>
+      <w:pPr>
+        <w:rPr>
+          <w:color w:val="000000" w:themeColor="text1"/>
+        </w:rPr>
+      </w:pPr>
+    </w:p>
+    <w:p>
+      <w:pPr>
+        <w:rPr>
+          <w:color w:val="000000" w:themeColor="text1"/>
+        </w:rPr>
+      </w:pPr>
+    </w:p>
+    <w:p>
+      <w:pPr>
+        <w:rPr>
+          <w:color w:val="000000" w:themeColor="text1"/>
+        </w:rPr>
+      </w:pPr>
+    </w:p>
+    <w:p>
+      <w:pPr>
+        <w:rPr>
+          <w:color w:val="000000" w:themeColor="text1"/>
+        </w:rPr>
+      </w:pPr>
+    </w:p>
+    <w:p>
+      <w:pPr>
+        <w:rPr>
+          <w:color w:val="000000" w:themeColor="text1"/>
+        </w:rPr>
+      </w:pPr>
+    </w:p>
+    <w:p>
+      <w:pPr>
+        <w:rPr>
+          <w:color w:val="000000" w:themeColor="text1"/>
+        </w:rPr>
+      </w:pPr>
+    </w:p>
+    <w:p>
+      <w:pPr>
+        <w:rPr>
+          <w:b/>
+          <w:color w:val="000000" w:themeColor="text1"/>
+          <w:sz w:val="24"/>
+        </w:rPr>
+      </w:pPr>
+      <w:r>
+        <w:rPr>
+          <w:b/>
+          <w:color w:val="000000" w:themeColor="text1"/>
+          <w:sz w:val="24"/>
+          <w:highlight w:val="yellow"/>
+        </w:rPr>
+        <w:lastRenderedPageBreak/>
+        <w:t xml:space="preserve">OBSERVACIONES EN CONTABILIDAD </w:t>
+      </w:r>
+      <w:r>
+        <w:rPr>
+          <w:b/>
+          <w:color w:val="000000" w:themeColor="text1"/>
+          <w:sz w:val="24"/>
+          <w:highlight w:val="yellow"/>
+        </w:rPr>
+        <w:t xml:space="preserve"> = </w:t>
+      </w:r>
+      <w:r>
+        <w:rPr>
+          <w:b/>
+          <w:color w:val="000000" w:themeColor="text1"/>
+          <w:sz w:val="24"/>
+          <w:highlight w:val="yellow"/>
+        </w:rPr>
+        <w:t>JUAN</w:t>
+      </w:r>
+    </w:p>
+    <w:p>
+      <w:pPr>
+        <w:pStyle w:val="Prrafodelista"/>
+        <w:numPr>
+          <w:ilvl w:val="0"/>
+          <w:numId w:val="1"/>
+        </w:numPr>
+        <w:rPr>
+          <w:color w:val="000000" w:themeColor="text1"/>
+          <w:sz w:val="24"/>
+        </w:rPr>
+      </w:pPr>
+      <w:r>
+        <w:rPr>
+          <w:b/>
+          <w:color w:val="000000" w:themeColor="text1"/>
+          <w:sz w:val="24"/>
+        </w:rPr>
+        <w:t>Seguro vida Ley:</w:t>
+      </w:r>
+      <w:r>
+        <w:rPr>
+          <w:b/>
+          <w:color w:val="000000" w:themeColor="text1"/>
+          <w:sz w:val="24"/>
+        </w:rPr>
+        <w:br/>
+      </w:r>
+      <w:hyperlink r:id="rId5" w:history="1">
+        <w:r>
+          <w:rPr>
+            <w:rStyle w:val="Hipervnculo"/>
+            <w:sz w:val="24"/>
+          </w:rPr>
+          <w:t>http://www.lapositiva.com.pe/0/modulos/JER/JER_Interna.aspx?ARE=0&amp;PFL=2&amp;JER=125</w:t>
+        </w:r>
+      </w:hyperlink>
+    </w:p>
+    <w:p>
+      <w:pPr>
+        <w:rPr>
+          <w:color w:val="000000" w:themeColor="text1"/>
+          <w:sz w:val="24"/>
+        </w:rPr>
+      </w:pPr>
+    </w:p>
+    <w:p>
+      <w:pPr>
+        <w:rPr>
+          <w:color w:val="000000" w:themeColor="text1"/>
+          <w:sz w:val="24"/>
+        </w:rPr>
+      </w:pPr>
+      <w:r>
+        <w:rPr>
+          <w:color w:val="000000" w:themeColor="text1"/>
+          <w:sz w:val="24"/>
+        </w:rPr>
+        <w:t>-OBSEVACION: 19/12/2012 = PERCY GRANDEZ</w:t>
+      </w:r>
+    </w:p>
+    <w:p>
+      <w:pPr>
+        <w:rPr>
+          <w:color w:val="000000" w:themeColor="text1"/>
+          <w:sz w:val="24"/>
+        </w:rPr>
+      </w:pPr>
+      <w:r>
+        <w:rPr>
+          <w:color w:val="000000" w:themeColor="text1"/>
+          <w:sz w:val="24"/>
+        </w:rPr>
+        <w:t>Observación boleta de pago:</w:t>
+      </w:r>
+      <w:r>
+        <w:rPr>
+          <w:color w:val="000000" w:themeColor="text1"/>
+          <w:sz w:val="24"/>
+        </w:rPr>
+        <w:br/>
+        <w:t xml:space="preserve"> - aparecer el porcentaje de AFP.</w:t>
+      </w:r>
+      <w:r>
+        <w:rPr>
+          <w:color w:val="000000" w:themeColor="text1"/>
+          <w:sz w:val="24"/>
+        </w:rPr>
+        <w:t xml:space="preserve"> En boleta de Gratificacion.</w:t>
+      </w:r>
+    </w:p>
+    <w:p>
+      <w:pPr>
+        <w:rPr>
+          <w:color w:val="000000" w:themeColor="text1"/>
+          <w:sz w:val="24"/>
+        </w:rPr>
+      </w:pPr>
     </w:p>
     <w:sectPr>
       <w:pgSz w:w="11906" w:h="16838"/>
@@ -389,6 +817,126 @@
     </w:sectPr>
   </w:body>
 </w:document>
+</file>
+
+<file path=word/numbering.xml><?xml version="1.0" encoding="utf-8"?>
+<w:numbering xmlns:ve="http://schemas.openxmlformats.org/markup-compatibility/2006" xmlns:o="urn:schemas-microsoft-com:office:office" xmlns:r="http://schemas.openxmlformats.org/officeDocument/2006/relationships" xmlns:m="http://schemas.openxmlformats.org/officeDocument/2006/math" xmlns:v="urn:schemas-microsoft-com:vml" xmlns:wp="http://schemas.openxmlformats.org/drawingml/2006/wordprocessingDrawing" xmlns:w10="urn:schemas-microsoft-com:office:word" xmlns:w="http://schemas.openxmlformats.org/wordprocessingml/2006/main" xmlns:wne="http://schemas.microsoft.com/office/word/2006/wordml">
+  <w:abstractNum w:abstractNumId="0">
+    <w:nsid w:val="33811B20"/>
+    <w:multiLevelType w:val="hybridMultilevel"/>
+    <w:tmpl w:val="58004E5C"/>
+    <w:lvl w:ilvl="0" w:tplc="1884DC34">
+      <w:numFmt w:val="bullet"/>
+      <w:lvlText w:val="-"/>
+      <w:lvlJc w:val="left"/>
+      <w:pPr>
+        <w:ind w:left="720" w:hanging="360"/>
+      </w:pPr>
+      <w:rPr>
+        <w:rFonts w:ascii="Calibri" w:eastAsiaTheme="minorEastAsia" w:hAnsi="Calibri" w:cstheme="minorBidi" w:hint="default"/>
+      </w:rPr>
+    </w:lvl>
+    <w:lvl w:ilvl="1" w:tplc="0C0A0003" w:tentative="1">
+      <w:start w:val="1"/>
+      <w:numFmt w:val="bullet"/>
+      <w:lvlText w:val="o"/>
+      <w:lvlJc w:val="left"/>
+      <w:pPr>
+        <w:ind w:left="1440" w:hanging="360"/>
+      </w:pPr>
+      <w:rPr>
+        <w:rFonts w:ascii="Courier New" w:hAnsi="Courier New" w:cs="Courier New" w:hint="default"/>
+      </w:rPr>
+    </w:lvl>
+    <w:lvl w:ilvl="2" w:tplc="0C0A0005" w:tentative="1">
+      <w:start w:val="1"/>
+      <w:numFmt w:val="bullet"/>
+      <w:lvlText w:val=""/>
+      <w:lvlJc w:val="left"/>
+      <w:pPr>
+        <w:ind w:left="2160" w:hanging="360"/>
+      </w:pPr>
+      <w:rPr>
+        <w:rFonts w:ascii="Wingdings" w:hAnsi="Wingdings" w:hint="default"/>
+      </w:rPr>
+    </w:lvl>
+    <w:lvl w:ilvl="3" w:tplc="0C0A0001" w:tentative="1">
+      <w:start w:val="1"/>
+      <w:numFmt w:val="bullet"/>
+      <w:lvlText w:val=""/>
+      <w:lvlJc w:val="left"/>
+      <w:pPr>
+        <w:ind w:left="2880" w:hanging="360"/>
+      </w:pPr>
+      <w:rPr>
+        <w:rFonts w:ascii="Symbol" w:hAnsi="Symbol" w:hint="default"/>
+      </w:rPr>
+    </w:lvl>
+    <w:lvl w:ilvl="4" w:tplc="0C0A0003" w:tentative="1">
+      <w:start w:val="1"/>
+      <w:numFmt w:val="bullet"/>
+      <w:lvlText w:val="o"/>
+      <w:lvlJc w:val="left"/>
+      <w:pPr>
+        <w:ind w:left="3600" w:hanging="360"/>
+      </w:pPr>
+      <w:rPr>
+        <w:rFonts w:ascii="Courier New" w:hAnsi="Courier New" w:cs="Courier New" w:hint="default"/>
+      </w:rPr>
+    </w:lvl>
+    <w:lvl w:ilvl="5" w:tplc="0C0A0005" w:tentative="1">
+      <w:start w:val="1"/>
+      <w:numFmt w:val="bullet"/>
+      <w:lvlText w:val=""/>
+      <w:lvlJc w:val="left"/>
+      <w:pPr>
+        <w:ind w:left="4320" w:hanging="360"/>
+      </w:pPr>
+      <w:rPr>
+        <w:rFonts w:ascii="Wingdings" w:hAnsi="Wingdings" w:hint="default"/>
+      </w:rPr>
+    </w:lvl>
+    <w:lvl w:ilvl="6" w:tplc="0C0A0001" w:tentative="1">
+      <w:start w:val="1"/>
+      <w:numFmt w:val="bullet"/>
+      <w:lvlText w:val=""/>
+      <w:lvlJc w:val="left"/>
+      <w:pPr>
+        <w:ind w:left="5040" w:hanging="360"/>
+      </w:pPr>
+      <w:rPr>
+        <w:rFonts w:ascii="Symbol" w:hAnsi="Symbol" w:hint="default"/>
+      </w:rPr>
+    </w:lvl>
+    <w:lvl w:ilvl="7" w:tplc="0C0A0003" w:tentative="1">
+      <w:start w:val="1"/>
+      <w:numFmt w:val="bullet"/>
+      <w:lvlText w:val="o"/>
+      <w:lvlJc w:val="left"/>
+      <w:pPr>
+        <w:ind w:left="5760" w:hanging="360"/>
+      </w:pPr>
+      <w:rPr>
+        <w:rFonts w:ascii="Courier New" w:hAnsi="Courier New" w:cs="Courier New" w:hint="default"/>
+      </w:rPr>
+    </w:lvl>
+    <w:lvl w:ilvl="8" w:tplc="0C0A0005" w:tentative="1">
+      <w:start w:val="1"/>
+      <w:numFmt w:val="bullet"/>
+      <w:lvlText w:val=""/>
+      <w:lvlJc w:val="left"/>
+      <w:pPr>
+        <w:ind w:left="6480" w:hanging="360"/>
+      </w:pPr>
+      <w:rPr>
+        <w:rFonts w:ascii="Wingdings" w:hAnsi="Wingdings" w:hint="default"/>
+      </w:rPr>
+    </w:lvl>
+  </w:abstractNum>
+  <w:num w:numId="1">
+    <w:abstractNumId w:val="0"/>
+  </w:num>
+</w:numbering>
 </file>
 
 <file path=word/styles.xml><?xml version="1.0" encoding="utf-8"?>
@@ -550,6 +1098,7 @@
   <w:style w:type="paragraph" w:default="1" w:styleId="Normal">
     <w:name w:val="Normal"/>
     <w:qFormat/>
+    <w:rsid w:val="004E7049"/>
   </w:style>
   <w:style w:type="paragraph" w:styleId="Ttulo1">
     <w:name w:val="heading 1"/>
@@ -615,6 +1164,28 @@
       <w:color w:val="365F91" w:themeColor="accent1" w:themeShade="BF"/>
       <w:sz w:val="28"/>
       <w:szCs w:val="28"/>
+    </w:rPr>
+  </w:style>
+  <w:style w:type="paragraph" w:styleId="Prrafodelista">
+    <w:name w:val="List Paragraph"/>
+    <w:basedOn w:val="Normal"/>
+    <w:uiPriority w:val="34"/>
+    <w:qFormat/>
+    <w:rsid w:val="009F7A57"/>
+    <w:pPr>
+      <w:ind w:left="720"/>
+      <w:contextualSpacing/>
+    </w:pPr>
+  </w:style>
+  <w:style w:type="character" w:styleId="Hipervnculo">
+    <w:name w:val="Hyperlink"/>
+    <w:basedOn w:val="Fuentedeprrafopredeter"/>
+    <w:uiPriority w:val="99"/>
+    <w:unhideWhenUsed/>
+    <w:rsid w:val="009F7A57"/>
+    <w:rPr>
+      <w:color w:val="0000FF" w:themeColor="hyperlink"/>
+      <w:u w:val="single"/>
     </w:rPr>
   </w:style>
 </w:styles>

</xml_diff>